<commit_message>
Finalizado plan de pruebas
</commit_message>
<xml_diff>
--- a/Docs/Test Plans/US398933-OrdenarPorDistancia/US398933-OrdenarGasolinerasPorDistancia-TestPlan.docx
+++ b/Docs/Test Plans/US398933-OrdenarPorDistancia/US398933-OrdenarGasolinerasPorDistancia-TestPlan.docx
@@ -2266,7 +2266,7 @@
       </w:tr>
       <w:tr>
         <w:trPr>
-          <w:trHeight w:val="890"/>
+          <w:trHeight w:val="1354"/>
         </w:trPr>
         <w:tc>
           <w:tcPr>
@@ -3017,7 +3017,10 @@
               <w:jc w:val="both"/>
             </w:pPr>
             <w:r>
-              <w:t xml:space="preserve">UT.1b </w:t>
+              <w:t>UT.1c</w:t>
+            </w:r>
+            <w:r>
+              <w:t xml:space="preserve"> </w:t>
             </w:r>
           </w:p>
         </w:tc>
@@ -3097,7 +3100,10 @@
               <w:jc w:val="both"/>
             </w:pPr>
             <w:r>
-              <w:t xml:space="preserve">UT.1b </w:t>
+              <w:t>UT.1d</w:t>
+            </w:r>
+            <w:r>
+              <w:t xml:space="preserve"> </w:t>
             </w:r>
           </w:p>
         </w:tc>
@@ -3184,7 +3190,10 @@
               <w:jc w:val="both"/>
             </w:pPr>
             <w:r>
-              <w:t xml:space="preserve">UT.1c </w:t>
+              <w:t>UT.1e</w:t>
+            </w:r>
+            <w:r>
+              <w:t xml:space="preserve"> </w:t>
             </w:r>
           </w:p>
         </w:tc>
@@ -3261,10 +3270,12 @@
             </w:r>
           </w:p>
         </w:tc>
+        <w:bookmarkStart w:id="0" w:name="_GoBack"/>
+        <w:bookmarkEnd w:id="0"/>
       </w:tr>
       <w:tr>
         <w:trPr>
-          <w:trHeight w:val="1356"/>
+          <w:trHeight w:val="1498"/>
         </w:trPr>
         <w:tc>
           <w:tcPr>
@@ -3283,7 +3294,10 @@
               <w:jc w:val="both"/>
             </w:pPr>
             <w:r>
-              <w:t xml:space="preserve">UT.1c </w:t>
+              <w:t>UT.1f</w:t>
+            </w:r>
+            <w:r>
+              <w:t xml:space="preserve"> </w:t>
             </w:r>
           </w:p>
         </w:tc>
@@ -3756,7 +3770,7 @@
       </w:tr>
       <w:tr>
         <w:trPr>
-          <w:trHeight w:val="1747"/>
+          <w:trHeight w:val="1657"/>
         </w:trPr>
         <w:tc>
           <w:tcPr>
@@ -3859,485 +3873,6 @@
           </w:p>
         </w:tc>
       </w:tr>
-      <w:tr>
-        <w:trPr>
-          <w:trHeight w:val="1670"/>
-        </w:trPr>
-        <w:tc>
-          <w:tcPr>
-            <w:tcW w:w="1497" w:type="dxa"/>
-            <w:tcBorders>
-              <w:top w:val="single" w:sz="4" w:space="0" w:color="000000"/>
-              <w:left w:val="single" w:sz="4" w:space="0" w:color="000000"/>
-              <w:bottom w:val="single" w:sz="4" w:space="0" w:color="000000"/>
-              <w:right w:val="single" w:sz="4" w:space="0" w:color="000000"/>
-            </w:tcBorders>
-          </w:tcPr>
-          <w:p>
-            <w:pPr>
-              <w:spacing w:after="0" w:line="259" w:lineRule="auto"/>
-              <w:ind w:left="0" w:firstLine="0"/>
-              <w:jc w:val="both"/>
-            </w:pPr>
-            <w:r>
-              <w:t xml:space="preserve">UT.2c </w:t>
-            </w:r>
-          </w:p>
-        </w:tc>
-        <w:tc>
-          <w:tcPr>
-            <w:tcW w:w="4253" w:type="dxa"/>
-            <w:tcBorders>
-              <w:top w:val="single" w:sz="4" w:space="0" w:color="000000"/>
-              <w:left w:val="single" w:sz="4" w:space="0" w:color="000000"/>
-              <w:bottom w:val="single" w:sz="4" w:space="0" w:color="000000"/>
-              <w:right w:val="single" w:sz="4" w:space="0" w:color="000000"/>
-            </w:tcBorders>
-          </w:tcPr>
-          <w:p>
-            <w:pPr>
-              <w:spacing w:after="0" w:line="240" w:lineRule="auto"/>
-              <w:ind w:left="2" w:firstLine="0"/>
-              <w:jc w:val="both"/>
-            </w:pPr>
-            <w:r>
-              <w:t>-Una latitud errónea X = (195)</w:t>
-            </w:r>
-          </w:p>
-          <w:p>
-            <w:pPr>
-              <w:spacing w:after="0" w:line="240" w:lineRule="auto"/>
-              <w:ind w:left="2" w:firstLine="0"/>
-              <w:jc w:val="both"/>
-            </w:pPr>
-            <w:r>
-              <w:t>-Una longitud X = (49)</w:t>
-            </w:r>
-          </w:p>
-          <w:p>
-            <w:pPr>
-              <w:spacing w:after="0" w:line="240" w:lineRule="auto"/>
-              <w:ind w:left="2" w:firstLine="0"/>
-              <w:jc w:val="both"/>
-            </w:pPr>
-            <w:r>
-              <w:t>-Una latitud Y = (52)</w:t>
-            </w:r>
-          </w:p>
-          <w:p>
-            <w:pPr>
-              <w:spacing w:after="0" w:line="240" w:lineRule="auto"/>
-              <w:ind w:left="2" w:firstLine="0"/>
-              <w:jc w:val="both"/>
-            </w:pPr>
-            <w:r>
-              <w:t>-Una longitud Y = (25)</w:t>
-            </w:r>
-          </w:p>
-        </w:tc>
-        <w:tc>
-          <w:tcPr>
-            <w:tcW w:w="2352" w:type="dxa"/>
-            <w:tcBorders>
-              <w:top w:val="single" w:sz="4" w:space="0" w:color="000000"/>
-              <w:left w:val="single" w:sz="4" w:space="0" w:color="000000"/>
-              <w:bottom w:val="single" w:sz="4" w:space="0" w:color="000000"/>
-              <w:right w:val="single" w:sz="4" w:space="0" w:color="000000"/>
-            </w:tcBorders>
-          </w:tcPr>
-          <w:p>
-            <w:pPr>
-              <w:spacing w:after="0" w:line="259" w:lineRule="auto"/>
-              <w:ind w:left="0" w:firstLine="0"/>
-              <w:jc w:val="both"/>
-            </w:pPr>
-            <w:proofErr w:type="spellStart"/>
-            <w:r>
-              <w:t>CoordenadaErrónea</w:t>
-            </w:r>
-            <w:proofErr w:type="spellEnd"/>
-            <w:r>
-              <w:rPr>
-                <w:sz w:val="22"/>
-              </w:rPr>
-              <w:t xml:space="preserve"> </w:t>
-            </w:r>
-          </w:p>
-          <w:p>
-            <w:pPr>
-              <w:spacing w:after="0" w:line="259" w:lineRule="auto"/>
-              <w:ind w:left="0" w:firstLine="0"/>
-              <w:jc w:val="both"/>
-            </w:pPr>
-            <w:r>
-              <w:rPr>
-                <w:sz w:val="22"/>
-              </w:rPr>
-              <w:t xml:space="preserve"> </w:t>
-            </w:r>
-          </w:p>
-        </w:tc>
-      </w:tr>
-      <w:tr>
-        <w:trPr>
-          <w:trHeight w:val="1510"/>
-        </w:trPr>
-        <w:tc>
-          <w:tcPr>
-            <w:tcW w:w="1497" w:type="dxa"/>
-            <w:tcBorders>
-              <w:top w:val="single" w:sz="4" w:space="0" w:color="000000"/>
-              <w:left w:val="single" w:sz="4" w:space="0" w:color="000000"/>
-              <w:bottom w:val="single" w:sz="4" w:space="0" w:color="000000"/>
-              <w:right w:val="single" w:sz="4" w:space="0" w:color="000000"/>
-            </w:tcBorders>
-          </w:tcPr>
-          <w:p>
-            <w:pPr>
-              <w:spacing w:after="0" w:line="259" w:lineRule="auto"/>
-              <w:ind w:left="0" w:firstLine="0"/>
-              <w:jc w:val="both"/>
-            </w:pPr>
-            <w:r>
-              <w:t xml:space="preserve">UT.2d </w:t>
-            </w:r>
-          </w:p>
-        </w:tc>
-        <w:tc>
-          <w:tcPr>
-            <w:tcW w:w="4253" w:type="dxa"/>
-            <w:tcBorders>
-              <w:top w:val="single" w:sz="4" w:space="0" w:color="000000"/>
-              <w:left w:val="single" w:sz="4" w:space="0" w:color="000000"/>
-              <w:bottom w:val="single" w:sz="4" w:space="0" w:color="000000"/>
-              <w:right w:val="single" w:sz="4" w:space="0" w:color="000000"/>
-            </w:tcBorders>
-          </w:tcPr>
-          <w:p>
-            <w:pPr>
-              <w:spacing w:after="0" w:line="240" w:lineRule="auto"/>
-              <w:ind w:left="2" w:firstLine="0"/>
-              <w:jc w:val="both"/>
-            </w:pPr>
-            <w:r>
-              <w:t>-Una latitud X = (-25)</w:t>
-            </w:r>
-          </w:p>
-          <w:p>
-            <w:pPr>
-              <w:spacing w:after="0" w:line="240" w:lineRule="auto"/>
-              <w:ind w:left="2" w:firstLine="0"/>
-              <w:jc w:val="both"/>
-            </w:pPr>
-            <w:r>
-              <w:t>-Una longitud errónea X = (-280)</w:t>
-            </w:r>
-          </w:p>
-          <w:p>
-            <w:pPr>
-              <w:spacing w:after="0" w:line="240" w:lineRule="auto"/>
-              <w:ind w:left="2" w:firstLine="0"/>
-              <w:jc w:val="both"/>
-            </w:pPr>
-            <w:r>
-              <w:t>-Una latitud Y = (5)</w:t>
-            </w:r>
-          </w:p>
-          <w:p>
-            <w:pPr>
-              <w:spacing w:after="0" w:line="240" w:lineRule="auto"/>
-              <w:ind w:left="2" w:firstLine="0"/>
-              <w:jc w:val="both"/>
-            </w:pPr>
-            <w:r>
-              <w:t>-Una longitud Y = (2)</w:t>
-            </w:r>
-          </w:p>
-          <w:p>
-            <w:pPr>
-              <w:spacing w:after="0" w:line="259" w:lineRule="auto"/>
-              <w:ind w:left="0" w:firstLine="0"/>
-              <w:jc w:val="both"/>
-            </w:pPr>
-          </w:p>
-        </w:tc>
-        <w:tc>
-          <w:tcPr>
-            <w:tcW w:w="2352" w:type="dxa"/>
-            <w:tcBorders>
-              <w:top w:val="single" w:sz="4" w:space="0" w:color="000000"/>
-              <w:left w:val="single" w:sz="4" w:space="0" w:color="000000"/>
-              <w:bottom w:val="single" w:sz="4" w:space="0" w:color="000000"/>
-              <w:right w:val="single" w:sz="4" w:space="0" w:color="000000"/>
-            </w:tcBorders>
-          </w:tcPr>
-          <w:p>
-            <w:pPr>
-              <w:spacing w:after="0" w:line="259" w:lineRule="auto"/>
-              <w:ind w:left="0" w:firstLine="0"/>
-              <w:jc w:val="both"/>
-            </w:pPr>
-            <w:proofErr w:type="spellStart"/>
-            <w:r>
-              <w:t>CoordenadaErrónea</w:t>
-            </w:r>
-            <w:proofErr w:type="spellEnd"/>
-            <w:r>
-              <w:rPr>
-                <w:sz w:val="22"/>
-              </w:rPr>
-              <w:t xml:space="preserve"> </w:t>
-            </w:r>
-          </w:p>
-          <w:p>
-            <w:pPr>
-              <w:spacing w:after="0" w:line="259" w:lineRule="auto"/>
-              <w:ind w:left="0" w:firstLine="0"/>
-              <w:jc w:val="both"/>
-            </w:pPr>
-          </w:p>
-        </w:tc>
-      </w:tr>
-      <w:tr>
-        <w:trPr>
-          <w:trHeight w:val="1645"/>
-        </w:trPr>
-        <w:tc>
-          <w:tcPr>
-            <w:tcW w:w="1497" w:type="dxa"/>
-            <w:tcBorders>
-              <w:top w:val="single" w:sz="4" w:space="0" w:color="000000"/>
-              <w:left w:val="single" w:sz="4" w:space="0" w:color="000000"/>
-              <w:bottom w:val="single" w:sz="4" w:space="0" w:color="000000"/>
-              <w:right w:val="single" w:sz="4" w:space="0" w:color="000000"/>
-            </w:tcBorders>
-          </w:tcPr>
-          <w:p>
-            <w:pPr>
-              <w:spacing w:after="0" w:line="259" w:lineRule="auto"/>
-              <w:ind w:left="0" w:firstLine="0"/>
-              <w:jc w:val="both"/>
-            </w:pPr>
-            <w:r>
-              <w:t xml:space="preserve">UT.2e </w:t>
-            </w:r>
-          </w:p>
-        </w:tc>
-        <w:tc>
-          <w:tcPr>
-            <w:tcW w:w="4253" w:type="dxa"/>
-            <w:tcBorders>
-              <w:top w:val="single" w:sz="4" w:space="0" w:color="000000"/>
-              <w:left w:val="single" w:sz="4" w:space="0" w:color="000000"/>
-              <w:bottom w:val="single" w:sz="4" w:space="0" w:color="000000"/>
-              <w:right w:val="single" w:sz="4" w:space="0" w:color="000000"/>
-            </w:tcBorders>
-          </w:tcPr>
-          <w:p>
-            <w:pPr>
-              <w:spacing w:after="0" w:line="240" w:lineRule="auto"/>
-              <w:ind w:left="2" w:firstLine="0"/>
-              <w:jc w:val="both"/>
-            </w:pPr>
-            <w:r>
-              <w:t>-Una latitud X = (5)</w:t>
-            </w:r>
-          </w:p>
-          <w:p>
-            <w:pPr>
-              <w:spacing w:after="0" w:line="240" w:lineRule="auto"/>
-              <w:ind w:left="2" w:firstLine="0"/>
-              <w:jc w:val="both"/>
-            </w:pPr>
-            <w:r>
-              <w:t>-Una longitud X = (80)</w:t>
-            </w:r>
-          </w:p>
-          <w:p>
-            <w:pPr>
-              <w:spacing w:after="0" w:line="240" w:lineRule="auto"/>
-              <w:ind w:left="2" w:firstLine="0"/>
-              <w:jc w:val="both"/>
-            </w:pPr>
-            <w:r>
-              <w:t>-Una latitud errónea Y = (95)</w:t>
-            </w:r>
-          </w:p>
-          <w:p>
-            <w:pPr>
-              <w:spacing w:after="0" w:line="240" w:lineRule="auto"/>
-              <w:ind w:left="2" w:firstLine="0"/>
-              <w:jc w:val="both"/>
-            </w:pPr>
-            <w:r>
-              <w:t>-Una longitud Y = (2)</w:t>
-            </w:r>
-          </w:p>
-          <w:p>
-            <w:pPr>
-              <w:spacing w:after="0" w:line="259" w:lineRule="auto"/>
-              <w:ind w:left="0" w:firstLine="0"/>
-              <w:jc w:val="both"/>
-            </w:pPr>
-          </w:p>
-        </w:tc>
-        <w:tc>
-          <w:tcPr>
-            <w:tcW w:w="2352" w:type="dxa"/>
-            <w:tcBorders>
-              <w:top w:val="single" w:sz="4" w:space="0" w:color="000000"/>
-              <w:left w:val="single" w:sz="4" w:space="0" w:color="000000"/>
-              <w:bottom w:val="single" w:sz="4" w:space="0" w:color="000000"/>
-              <w:right w:val="single" w:sz="4" w:space="0" w:color="000000"/>
-            </w:tcBorders>
-          </w:tcPr>
-          <w:p>
-            <w:pPr>
-              <w:spacing w:after="0" w:line="259" w:lineRule="auto"/>
-              <w:ind w:left="0" w:firstLine="0"/>
-              <w:jc w:val="both"/>
-            </w:pPr>
-            <w:proofErr w:type="spellStart"/>
-            <w:r>
-              <w:t>CoordenadaErrónea</w:t>
-            </w:r>
-            <w:proofErr w:type="spellEnd"/>
-            <w:r>
-              <w:rPr>
-                <w:sz w:val="22"/>
-              </w:rPr>
-              <w:t xml:space="preserve"> </w:t>
-            </w:r>
-          </w:p>
-          <w:p>
-            <w:pPr>
-              <w:spacing w:after="0" w:line="259" w:lineRule="auto"/>
-              <w:ind w:left="0" w:firstLine="0"/>
-              <w:jc w:val="both"/>
-            </w:pPr>
-          </w:p>
-        </w:tc>
-      </w:tr>
-      <w:tr>
-        <w:trPr>
-          <w:trHeight w:val="1634"/>
-        </w:trPr>
-        <w:tc>
-          <w:tcPr>
-            <w:tcW w:w="1497" w:type="dxa"/>
-            <w:tcBorders>
-              <w:top w:val="single" w:sz="4" w:space="0" w:color="000000"/>
-              <w:left w:val="single" w:sz="4" w:space="0" w:color="000000"/>
-              <w:bottom w:val="single" w:sz="4" w:space="0" w:color="000000"/>
-              <w:right w:val="single" w:sz="4" w:space="0" w:color="000000"/>
-            </w:tcBorders>
-          </w:tcPr>
-          <w:p>
-            <w:pPr>
-              <w:spacing w:after="0" w:line="259" w:lineRule="auto"/>
-              <w:ind w:left="0" w:firstLine="0"/>
-              <w:jc w:val="both"/>
-            </w:pPr>
-            <w:r>
-              <w:t xml:space="preserve">UT.2f </w:t>
-            </w:r>
-          </w:p>
-        </w:tc>
-        <w:tc>
-          <w:tcPr>
-            <w:tcW w:w="4253" w:type="dxa"/>
-            <w:tcBorders>
-              <w:top w:val="single" w:sz="4" w:space="0" w:color="000000"/>
-              <w:left w:val="single" w:sz="4" w:space="0" w:color="000000"/>
-              <w:bottom w:val="single" w:sz="4" w:space="0" w:color="000000"/>
-              <w:right w:val="single" w:sz="4" w:space="0" w:color="000000"/>
-            </w:tcBorders>
-          </w:tcPr>
-          <w:p>
-            <w:pPr>
-              <w:spacing w:after="0" w:line="240" w:lineRule="auto"/>
-              <w:ind w:left="2" w:firstLine="0"/>
-              <w:jc w:val="both"/>
-            </w:pPr>
-            <w:r>
-              <w:t>-Una latitud X = (44)</w:t>
-            </w:r>
-          </w:p>
-          <w:p>
-            <w:pPr>
-              <w:spacing w:after="0" w:line="240" w:lineRule="auto"/>
-              <w:ind w:left="2" w:firstLine="0"/>
-              <w:jc w:val="both"/>
-            </w:pPr>
-            <w:r>
-              <w:t>-Una longitud X = (-6)</w:t>
-            </w:r>
-          </w:p>
-          <w:p>
-            <w:pPr>
-              <w:spacing w:after="0" w:line="240" w:lineRule="auto"/>
-              <w:ind w:left="2" w:firstLine="0"/>
-              <w:jc w:val="both"/>
-            </w:pPr>
-            <w:r>
-              <w:t>-Una latitud Y = (43)</w:t>
-            </w:r>
-          </w:p>
-          <w:p>
-            <w:pPr>
-              <w:spacing w:after="0" w:line="240" w:lineRule="auto"/>
-              <w:ind w:left="2" w:firstLine="0"/>
-              <w:jc w:val="both"/>
-            </w:pPr>
-            <w:r>
-              <w:t>-Una longitud errónea Y = (190)</w:t>
-            </w:r>
-          </w:p>
-          <w:p>
-            <w:pPr>
-              <w:spacing w:after="0" w:line="259" w:lineRule="auto"/>
-              <w:ind w:left="0" w:firstLine="0"/>
-              <w:jc w:val="both"/>
-            </w:pPr>
-          </w:p>
-        </w:tc>
-        <w:tc>
-          <w:tcPr>
-            <w:tcW w:w="2352" w:type="dxa"/>
-            <w:tcBorders>
-              <w:top w:val="single" w:sz="4" w:space="0" w:color="000000"/>
-              <w:left w:val="single" w:sz="4" w:space="0" w:color="000000"/>
-              <w:bottom w:val="single" w:sz="4" w:space="0" w:color="000000"/>
-              <w:right w:val="single" w:sz="4" w:space="0" w:color="000000"/>
-            </w:tcBorders>
-          </w:tcPr>
-          <w:p>
-            <w:pPr>
-              <w:spacing w:after="0" w:line="259" w:lineRule="auto"/>
-              <w:ind w:left="0" w:firstLine="0"/>
-              <w:jc w:val="both"/>
-            </w:pPr>
-            <w:proofErr w:type="spellStart"/>
-            <w:r>
-              <w:t>CoordenadaErrónea</w:t>
-            </w:r>
-            <w:proofErr w:type="spellEnd"/>
-            <w:r>
-              <w:rPr>
-                <w:sz w:val="22"/>
-              </w:rPr>
-              <w:t xml:space="preserve"> </w:t>
-            </w:r>
-          </w:p>
-          <w:p>
-            <w:pPr>
-              <w:spacing w:after="0" w:line="259" w:lineRule="auto"/>
-              <w:ind w:left="0" w:firstLine="0"/>
-              <w:jc w:val="both"/>
-            </w:pPr>
-          </w:p>
-        </w:tc>
-      </w:tr>
     </w:tbl>
     <w:p>
       <w:pPr>
@@ -4352,6 +3887,43 @@
           <w:sz w:val="20"/>
         </w:rPr>
         <w:t xml:space="preserve"> </w:t>
+      </w:r>
+    </w:p>
+    <w:p>
+      <w:pPr>
+        <w:spacing w:after="0" w:line="259" w:lineRule="auto"/>
+        <w:ind w:left="0" w:firstLine="0"/>
+        <w:jc w:val="both"/>
+      </w:pPr>
+      <w:r>
+        <w:t xml:space="preserve">En un principio se habían programado pruebas de error para cuando se introducía cualquiera de las 4 coordenadas erróneas, pero finalmente se eliminaron estas pruebas debido a que las coordenadas ya se comprueban cuando se descargan </w:t>
+      </w:r>
+      <w:proofErr w:type="gramStart"/>
+      <w:r>
+        <w:t>de la</w:t>
+      </w:r>
+      <w:proofErr w:type="gramEnd"/>
+      <w:r>
+        <w:t xml:space="preserve"> api. </w:t>
+      </w:r>
+    </w:p>
+    <w:p>
+      <w:pPr>
+        <w:spacing w:after="0" w:line="259" w:lineRule="auto"/>
+        <w:ind w:left="0" w:firstLine="0"/>
+        <w:jc w:val="both"/>
+      </w:pPr>
+      <w:r>
+        <w:t>Por otra parte, las coordenadas que introduce el usuario tampoco pueden ser erróneas porque gracias a las comprobaciones que hemos introducido, no deja meter datos incorrectos.</w:t>
+      </w:r>
+    </w:p>
+    <w:p>
+      <w:pPr>
+        <w:spacing w:after="160" w:line="259" w:lineRule="auto"/>
+        <w:ind w:left="0" w:firstLine="0"/>
+      </w:pPr>
+      <w:r>
+        <w:br w:type="page"/>
       </w:r>
     </w:p>
     <w:p>
@@ -4432,8 +4004,6 @@
         <w:ind w:left="0" w:firstLine="0"/>
         <w:jc w:val="both"/>
       </w:pPr>
-      <w:bookmarkStart w:id="0" w:name="_GoBack"/>
-      <w:bookmarkEnd w:id="0"/>
     </w:p>
     <w:p>
       <w:pPr>
@@ -4688,7 +4258,7 @@
       </w:tr>
       <w:tr>
         <w:trPr>
-          <w:trHeight w:val="816"/>
+          <w:trHeight w:val="1492"/>
         </w:trPr>
         <w:tc>
           <w:tcPr>
@@ -4803,7 +4373,7 @@
       </w:tr>
       <w:tr>
         <w:trPr>
-          <w:trHeight w:val="1085"/>
+          <w:trHeight w:val="1496"/>
         </w:trPr>
         <w:tc>
           <w:tcPr>
@@ -4892,7 +4462,7 @@
       </w:tr>
       <w:tr>
         <w:trPr>
-          <w:trHeight w:val="816"/>
+          <w:trHeight w:val="1375"/>
         </w:trPr>
         <w:tc>
           <w:tcPr>
@@ -4995,7 +4565,7 @@
       </w:tr>
       <w:tr>
         <w:trPr>
-          <w:trHeight w:val="816"/>
+          <w:trHeight w:val="1438"/>
         </w:trPr>
         <w:tc>
           <w:tcPr>
@@ -5081,7 +4651,7 @@
       </w:tr>
       <w:tr>
         <w:trPr>
-          <w:trHeight w:val="628"/>
+          <w:trHeight w:val="1473"/>
         </w:trPr>
         <w:tc>
           <w:tcPr>
@@ -5164,7 +4734,7 @@
       </w:tr>
       <w:tr>
         <w:trPr>
-          <w:trHeight w:val="547"/>
+          <w:trHeight w:val="1464"/>
         </w:trPr>
         <w:tc>
           <w:tcPr>
@@ -5253,7 +4823,7 @@
       </w:tr>
       <w:tr>
         <w:trPr>
-          <w:trHeight w:val="548"/>
+          <w:trHeight w:val="1505"/>
         </w:trPr>
         <w:tc>
           <w:tcPr>
@@ -5537,7 +5107,7 @@
         <w:noProof/>
         <w:sz w:val="32"/>
       </w:rPr>
-      <w:t>8</w:t>
+      <w:t>4</w:t>
     </w:r>
     <w:r>
       <w:rPr>

</xml_diff>